<commit_message>
DI update for PMSApp
</commit_message>
<xml_diff>
--- a/diagrams/DI.docx
+++ b/diagrams/DI.docx
@@ -10,18 +10,18 @@
         <mc:AlternateContent>
           <mc:Choice Requires="wps">
             <w:drawing>
-              <wp:anchor distT="0" distB="0" distL="114300" distR="114300" simplePos="0" relativeHeight="251678720" behindDoc="0" locked="0" layoutInCell="1" allowOverlap="1" wp14:anchorId="631AC510" wp14:editId="49FD4D8E">
+              <wp:anchor distT="0" distB="0" distL="114300" distR="114300" simplePos="0" relativeHeight="251689984" behindDoc="0" locked="0" layoutInCell="1" allowOverlap="1" wp14:anchorId="718BB2F7" wp14:editId="5E28A6B6">
                 <wp:simplePos x="0" y="0"/>
-                <wp:positionH relativeFrom="margin">
-                  <wp:align>center</wp:align>
+                <wp:positionH relativeFrom="column">
+                  <wp:posOffset>922991</wp:posOffset>
                 </wp:positionH>
                 <wp:positionV relativeFrom="paragraph">
-                  <wp:posOffset>1928495</wp:posOffset>
+                  <wp:posOffset>1867012</wp:posOffset>
                 </wp:positionV>
-                <wp:extent cx="1290638" cy="280988"/>
-                <wp:effectExtent l="0" t="0" r="24130" b="24130"/>
+                <wp:extent cx="1255059" cy="251012"/>
+                <wp:effectExtent l="0" t="0" r="21590" b="15875"/>
                 <wp:wrapNone/>
-                <wp:docPr id="15" name="Text Box 15"/>
+                <wp:docPr id="21" name="Text Box 21"/>
                 <wp:cNvGraphicFramePr/>
                 <a:graphic xmlns:a="http://schemas.openxmlformats.org/drawingml/2006/main">
                   <a:graphicData uri="http://schemas.microsoft.com/office/word/2010/wordprocessingShape">
@@ -30,7 +30,7 @@
                       <wps:spPr>
                         <a:xfrm>
                           <a:off x="0" y="0"/>
-                          <a:ext cx="1290638" cy="280988"/>
+                          <a:ext cx="1255059" cy="251012"/>
                         </a:xfrm>
                         <a:prstGeom prst="rect">
                           <a:avLst/>
@@ -48,10 +48,7 @@
                         <w:txbxContent>
                           <w:p>
                             <w:r>
-                              <w:t xml:space="preserve">Service </w:t>
-                            </w:r>
-                            <w:r>
-                              <w:t>instance</w:t>
+                              <w:t>Service Provider</w:t>
                             </w:r>
                           </w:p>
                         </w:txbxContent>
@@ -76,19 +73,739 @@
           </mc:Choice>
           <mc:Fallback>
             <w:pict>
-              <v:shapetype w14:anchorId="631AC510" id="_x0000_t202" coordsize="21600,21600" o:spt="202" path="m,l,21600r21600,l21600,xe">
+              <v:shapetype w14:anchorId="718BB2F7" id="_x0000_t202" coordsize="21600,21600" o:spt="202" path="m,l,21600r21600,l21600,xe">
                 <v:stroke joinstyle="miter"/>
                 <v:path gradientshapeok="t" o:connecttype="rect"/>
               </v:shapetype>
-              <v:shape id="Text Box 15" o:spid="_x0000_s1026" type="#_x0000_t202" style="position:absolute;margin-left:0;margin-top:151.85pt;width:101.65pt;height:22.15pt;z-index:251678720;visibility:visible;mso-wrap-style:square;mso-width-percent:0;mso-height-percent:0;mso-wrap-distance-left:9pt;mso-wrap-distance-top:0;mso-wrap-distance-right:9pt;mso-wrap-distance-bottom:0;mso-position-horizontal:center;mso-position-horizontal-relative:margin;mso-position-vertical:absolute;mso-position-vertical-relative:text;mso-width-percent:0;mso-height-percent:0;mso-width-relative:margin;mso-height-relative:margin;v-text-anchor:top" o:gfxdata="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" fillcolor="#ed7d31 [3205]" strokeweight=".5pt">
+              <v:shape id="Text Box 21" o:spid="_x0000_s1026" type="#_x0000_t202" style="position:absolute;margin-left:72.7pt;margin-top:147pt;width:98.8pt;height:19.75pt;z-index:251689984;visibility:visible;mso-wrap-style:square;mso-width-percent:0;mso-height-percent:0;mso-wrap-distance-left:9pt;mso-wrap-distance-top:0;mso-wrap-distance-right:9pt;mso-wrap-distance-bottom:0;mso-position-horizontal:absolute;mso-position-horizontal-relative:text;mso-position-vertical:absolute;mso-position-vertical-relative:text;mso-width-percent:0;mso-height-percent:0;mso-width-relative:margin;mso-height-relative:margin;v-text-anchor:top" o:gfxdata="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" fillcolor="#ed7d31 [3205]" strokeweight=".5pt">
                 <v:textbox>
                   <w:txbxContent>
                     <w:p>
                       <w:r>
-                        <w:t xml:space="preserve">Service </w:t>
+                        <w:t>Service Provider</w:t>
+                      </w:r>
+                    </w:p>
+                  </w:txbxContent>
+                </v:textbox>
+              </v:shape>
+            </w:pict>
+          </mc:Fallback>
+        </mc:AlternateContent>
+      </w:r>
+      <w:r>
+        <w:rPr>
+          <w:noProof/>
+        </w:rPr>
+        <mc:AlternateContent>
+          <mc:Choice Requires="wps">
+            <w:drawing>
+              <wp:anchor distT="0" distB="0" distL="114300" distR="114300" simplePos="0" relativeHeight="251687936" behindDoc="0" locked="0" layoutInCell="1" allowOverlap="1" wp14:anchorId="22BBC556" wp14:editId="60DCE6C9">
+                <wp:simplePos x="0" y="0"/>
+                <wp:positionH relativeFrom="column">
+                  <wp:posOffset>730362</wp:posOffset>
+                </wp:positionH>
+                <wp:positionV relativeFrom="paragraph">
+                  <wp:posOffset>1577751</wp:posOffset>
+                </wp:positionV>
+                <wp:extent cx="1255059" cy="251012"/>
+                <wp:effectExtent l="0" t="0" r="21590" b="15875"/>
+                <wp:wrapNone/>
+                <wp:docPr id="20" name="Text Box 20"/>
+                <wp:cNvGraphicFramePr/>
+                <a:graphic xmlns:a="http://schemas.openxmlformats.org/drawingml/2006/main">
+                  <a:graphicData uri="http://schemas.microsoft.com/office/word/2010/wordprocessingShape">
+                    <wps:wsp>
+                      <wps:cNvSpPr txBox="1"/>
+                      <wps:spPr>
+                        <a:xfrm>
+                          <a:off x="0" y="0"/>
+                          <a:ext cx="1255059" cy="251012"/>
+                        </a:xfrm>
+                        <a:prstGeom prst="rect">
+                          <a:avLst/>
+                        </a:prstGeom>
+                        <a:solidFill>
+                          <a:schemeClr val="accent2"/>
+                        </a:solidFill>
+                        <a:ln w="6350">
+                          <a:solidFill>
+                            <a:prstClr val="black"/>
+                          </a:solidFill>
+                        </a:ln>
+                      </wps:spPr>
+                      <wps:txbx>
+                        <w:txbxContent>
+                          <w:p>
+                            <w:r>
+                              <w:t>Service Provider</w:t>
+                            </w:r>
+                          </w:p>
+                        </w:txbxContent>
+                      </wps:txbx>
+                      <wps:bodyPr rot="0" spcFirstLastPara="0" vertOverflow="overflow" horzOverflow="overflow" vert="horz" wrap="square" lIns="91440" tIns="45720" rIns="91440" bIns="45720" numCol="1" spcCol="0" rtlCol="0" fromWordArt="0" anchor="t" anchorCtr="0" forceAA="0" compatLnSpc="1">
+                        <a:prstTxWarp prst="textNoShape">
+                          <a:avLst/>
+                        </a:prstTxWarp>
+                        <a:noAutofit/>
+                      </wps:bodyPr>
+                    </wps:wsp>
+                  </a:graphicData>
+                </a:graphic>
+                <wp14:sizeRelH relativeFrom="margin">
+                  <wp14:pctWidth>0</wp14:pctWidth>
+                </wp14:sizeRelH>
+                <wp14:sizeRelV relativeFrom="margin">
+                  <wp14:pctHeight>0</wp14:pctHeight>
+                </wp14:sizeRelV>
+              </wp:anchor>
+            </w:drawing>
+          </mc:Choice>
+          <mc:Fallback>
+            <w:pict>
+              <v:shape w14:anchorId="22BBC556" id="Text Box 20" o:spid="_x0000_s1027" type="#_x0000_t202" style="position:absolute;margin-left:57.5pt;margin-top:124.25pt;width:98.8pt;height:19.75pt;z-index:251687936;visibility:visible;mso-wrap-style:square;mso-width-percent:0;mso-height-percent:0;mso-wrap-distance-left:9pt;mso-wrap-distance-top:0;mso-wrap-distance-right:9pt;mso-wrap-distance-bottom:0;mso-position-horizontal:absolute;mso-position-horizontal-relative:text;mso-position-vertical:absolute;mso-position-vertical-relative:text;mso-width-percent:0;mso-height-percent:0;mso-width-relative:margin;mso-height-relative:margin;v-text-anchor:top" o:gfxdata="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" fillcolor="#ed7d31 [3205]" strokeweight=".5pt">
+                <v:textbox>
+                  <w:txbxContent>
+                    <w:p>
+                      <w:r>
+                        <w:t>Service Provider</w:t>
+                      </w:r>
+                    </w:p>
+                  </w:txbxContent>
+                </v:textbox>
+              </v:shape>
+            </w:pict>
+          </mc:Fallback>
+        </mc:AlternateContent>
+      </w:r>
+      <w:r>
+        <w:rPr>
+          <w:noProof/>
+        </w:rPr>
+        <mc:AlternateContent>
+          <mc:Choice Requires="wps">
+            <w:drawing>
+              <wp:anchor distT="0" distB="0" distL="114300" distR="114300" simplePos="0" relativeHeight="251674624" behindDoc="0" locked="0" layoutInCell="1" allowOverlap="1" wp14:anchorId="53BB7BBB" wp14:editId="488FF654">
+                <wp:simplePos x="0" y="0"/>
+                <wp:positionH relativeFrom="column">
+                  <wp:posOffset>2142751</wp:posOffset>
+                </wp:positionH>
+                <wp:positionV relativeFrom="paragraph">
+                  <wp:posOffset>1589667</wp:posOffset>
+                </wp:positionV>
+                <wp:extent cx="290513" cy="276225"/>
+                <wp:effectExtent l="0" t="0" r="14605" b="28575"/>
+                <wp:wrapNone/>
+                <wp:docPr id="13" name="Oval 13"/>
+                <wp:cNvGraphicFramePr/>
+                <a:graphic xmlns:a="http://schemas.openxmlformats.org/drawingml/2006/main">
+                  <a:graphicData uri="http://schemas.microsoft.com/office/word/2010/wordprocessingShape">
+                    <wps:wsp>
+                      <wps:cNvSpPr/>
+                      <wps:spPr>
+                        <a:xfrm>
+                          <a:off x="0" y="0"/>
+                          <a:ext cx="290513" cy="276225"/>
+                        </a:xfrm>
+                        <a:prstGeom prst="ellipse">
+                          <a:avLst/>
+                        </a:prstGeom>
+                        <a:solidFill>
+                          <a:schemeClr val="accent4">
+                            <a:lumMod val="75000"/>
+                          </a:schemeClr>
+                        </a:solidFill>
+                      </wps:spPr>
+                      <wps:style>
+                        <a:lnRef idx="2">
+                          <a:schemeClr val="accent1">
+                            <a:shade val="50000"/>
+                          </a:schemeClr>
+                        </a:lnRef>
+                        <a:fillRef idx="1">
+                          <a:schemeClr val="accent1"/>
+                        </a:fillRef>
+                        <a:effectRef idx="0">
+                          <a:schemeClr val="accent1"/>
+                        </a:effectRef>
+                        <a:fontRef idx="minor">
+                          <a:schemeClr val="lt1"/>
+                        </a:fontRef>
+                      </wps:style>
+                      <wps:bodyPr rot="0" spcFirstLastPara="0" vertOverflow="overflow" horzOverflow="overflow" vert="horz" wrap="square" lIns="91440" tIns="45720" rIns="91440" bIns="45720" numCol="1" spcCol="0" rtlCol="0" fromWordArt="0" anchor="ctr" anchorCtr="0" forceAA="0" compatLnSpc="1">
+                        <a:prstTxWarp prst="textNoShape">
+                          <a:avLst/>
+                        </a:prstTxWarp>
+                        <a:noAutofit/>
+                      </wps:bodyPr>
+                    </wps:wsp>
+                  </a:graphicData>
+                </a:graphic>
+              </wp:anchor>
+            </w:drawing>
+          </mc:Choice>
+          <mc:Fallback>
+            <w:pict>
+              <v:oval w14:anchorId="6DE93245" id="Oval 13" o:spid="_x0000_s1026" style="position:absolute;margin-left:168.7pt;margin-top:125.15pt;width:22.9pt;height:21.75pt;z-index:251674624;visibility:visible;mso-wrap-style:square;mso-wrap-distance-left:9pt;mso-wrap-distance-top:0;mso-wrap-distance-right:9pt;mso-wrap-distance-bottom:0;mso-position-horizontal:absolute;mso-position-horizontal-relative:text;mso-position-vertical:absolute;mso-position-vertical-relative:text;v-text-anchor:middle" o:gfxdata="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" fillcolor="#bf8f00 [2407]" strokecolor="#1f3763 [1604]" strokeweight="1pt">
+                <v:stroke joinstyle="miter"/>
+              </v:oval>
+            </w:pict>
+          </mc:Fallback>
+        </mc:AlternateContent>
+      </w:r>
+      <w:r>
+        <w:rPr>
+          <w:noProof/>
+        </w:rPr>
+        <mc:AlternateContent>
+          <mc:Choice Requires="wps">
+            <w:drawing>
+              <wp:anchor distT="0" distB="0" distL="114300" distR="114300" simplePos="0" relativeHeight="251668480" behindDoc="0" locked="0" layoutInCell="1" allowOverlap="1" wp14:anchorId="2A26DCE1" wp14:editId="15716D89">
+                <wp:simplePos x="0" y="0"/>
+                <wp:positionH relativeFrom="column">
+                  <wp:posOffset>640976</wp:posOffset>
+                </wp:positionH>
+                <wp:positionV relativeFrom="paragraph">
+                  <wp:posOffset>1299883</wp:posOffset>
+                </wp:positionV>
+                <wp:extent cx="1255059" cy="251012"/>
+                <wp:effectExtent l="0" t="0" r="21590" b="15875"/>
+                <wp:wrapNone/>
+                <wp:docPr id="9" name="Text Box 9"/>
+                <wp:cNvGraphicFramePr/>
+                <a:graphic xmlns:a="http://schemas.openxmlformats.org/drawingml/2006/main">
+                  <a:graphicData uri="http://schemas.microsoft.com/office/word/2010/wordprocessingShape">
+                    <wps:wsp>
+                      <wps:cNvSpPr txBox="1"/>
+                      <wps:spPr>
+                        <a:xfrm>
+                          <a:off x="0" y="0"/>
+                          <a:ext cx="1255059" cy="251012"/>
+                        </a:xfrm>
+                        <a:prstGeom prst="rect">
+                          <a:avLst/>
+                        </a:prstGeom>
+                        <a:solidFill>
+                          <a:schemeClr val="accent2"/>
+                        </a:solidFill>
+                        <a:ln w="6350">
+                          <a:solidFill>
+                            <a:prstClr val="black"/>
+                          </a:solidFill>
+                        </a:ln>
+                      </wps:spPr>
+                      <wps:txbx>
+                        <w:txbxContent>
+                          <w:p>
+                            <w:r>
+                              <w:t>Service Prov</w:t>
+                            </w:r>
+                            <w:r>
+                              <w:t>ider</w:t>
+                            </w:r>
+                          </w:p>
+                        </w:txbxContent>
+                      </wps:txbx>
+                      <wps:bodyPr rot="0" spcFirstLastPara="0" vertOverflow="overflow" horzOverflow="overflow" vert="horz" wrap="square" lIns="91440" tIns="45720" rIns="91440" bIns="45720" numCol="1" spcCol="0" rtlCol="0" fromWordArt="0" anchor="t" anchorCtr="0" forceAA="0" compatLnSpc="1">
+                        <a:prstTxWarp prst="textNoShape">
+                          <a:avLst/>
+                        </a:prstTxWarp>
+                        <a:noAutofit/>
+                      </wps:bodyPr>
+                    </wps:wsp>
+                  </a:graphicData>
+                </a:graphic>
+                <wp14:sizeRelH relativeFrom="margin">
+                  <wp14:pctWidth>0</wp14:pctWidth>
+                </wp14:sizeRelH>
+                <wp14:sizeRelV relativeFrom="margin">
+                  <wp14:pctHeight>0</wp14:pctHeight>
+                </wp14:sizeRelV>
+              </wp:anchor>
+            </w:drawing>
+          </mc:Choice>
+          <mc:Fallback>
+            <w:pict>
+              <v:shape w14:anchorId="2A26DCE1" id="Text Box 9" o:spid="_x0000_s1028" type="#_x0000_t202" style="position:absolute;margin-left:50.45pt;margin-top:102.35pt;width:98.8pt;height:19.75pt;z-index:251668480;visibility:visible;mso-wrap-style:square;mso-width-percent:0;mso-height-percent:0;mso-wrap-distance-left:9pt;mso-wrap-distance-top:0;mso-wrap-distance-right:9pt;mso-wrap-distance-bottom:0;mso-position-horizontal:absolute;mso-position-horizontal-relative:text;mso-position-vertical:absolute;mso-position-vertical-relative:text;mso-width-percent:0;mso-height-percent:0;mso-width-relative:margin;mso-height-relative:margin;v-text-anchor:top" o:gfxdata="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" fillcolor="#ed7d31 [3205]" strokeweight=".5pt">
+                <v:textbox>
+                  <w:txbxContent>
+                    <w:p>
+                      <w:r>
+                        <w:t>Service Prov</w:t>
                       </w:r>
                       <w:r>
-                        <w:t>instance</w:t>
+                        <w:t>ider</w:t>
+                      </w:r>
+                    </w:p>
+                  </w:txbxContent>
+                </v:textbox>
+              </v:shape>
+            </w:pict>
+          </mc:Fallback>
+        </mc:AlternateContent>
+      </w:r>
+      <w:r>
+        <w:rPr>
+          <w:noProof/>
+        </w:rPr>
+        <mc:AlternateContent>
+          <mc:Choice Requires="wps">
+            <w:drawing>
+              <wp:anchor distT="0" distB="0" distL="114300" distR="114300" simplePos="0" relativeHeight="251685888" behindDoc="0" locked="0" layoutInCell="1" allowOverlap="1" wp14:anchorId="5C96E214" wp14:editId="20C237ED">
+                <wp:simplePos x="0" y="0"/>
+                <wp:positionH relativeFrom="column">
+                  <wp:posOffset>2801471</wp:posOffset>
+                </wp:positionH>
+                <wp:positionV relativeFrom="paragraph">
+                  <wp:posOffset>1864659</wp:posOffset>
+                </wp:positionV>
+                <wp:extent cx="49305" cy="382419"/>
+                <wp:effectExtent l="57150" t="38100" r="46355" b="17780"/>
+                <wp:wrapNone/>
+                <wp:docPr id="19" name="Straight Arrow Connector 19"/>
+                <wp:cNvGraphicFramePr/>
+                <a:graphic xmlns:a="http://schemas.openxmlformats.org/drawingml/2006/main">
+                  <a:graphicData uri="http://schemas.microsoft.com/office/word/2010/wordprocessingShape">
+                    <wps:wsp>
+                      <wps:cNvCnPr/>
+                      <wps:spPr>
+                        <a:xfrm flipH="1" flipV="1">
+                          <a:off x="0" y="0"/>
+                          <a:ext cx="49305" cy="382419"/>
+                        </a:xfrm>
+                        <a:prstGeom prst="straightConnector1">
+                          <a:avLst/>
+                        </a:prstGeom>
+                        <a:ln>
+                          <a:solidFill>
+                            <a:schemeClr val="tx1"/>
+                          </a:solidFill>
+                          <a:tailEnd type="triangle"/>
+                        </a:ln>
+                      </wps:spPr>
+                      <wps:style>
+                        <a:lnRef idx="1">
+                          <a:schemeClr val="accent1"/>
+                        </a:lnRef>
+                        <a:fillRef idx="0">
+                          <a:schemeClr val="accent1"/>
+                        </a:fillRef>
+                        <a:effectRef idx="0">
+                          <a:schemeClr val="accent1"/>
+                        </a:effectRef>
+                        <a:fontRef idx="minor">
+                          <a:schemeClr val="tx1"/>
+                        </a:fontRef>
+                      </wps:style>
+                      <wps:bodyPr/>
+                    </wps:wsp>
+                  </a:graphicData>
+                </a:graphic>
+              </wp:anchor>
+            </w:drawing>
+          </mc:Choice>
+          <mc:Fallback>
+            <w:pict>
+              <v:shapetype w14:anchorId="68D608F9" id="_x0000_t32" coordsize="21600,21600" o:spt="32" o:oned="t" path="m,l21600,21600e" filled="f">
+                <v:path arrowok="t" fillok="f" o:connecttype="none"/>
+                <o:lock v:ext="edit" shapetype="t"/>
+              </v:shapetype>
+              <v:shape id="Straight Arrow Connector 19" o:spid="_x0000_s1026" type="#_x0000_t32" style="position:absolute;margin-left:220.6pt;margin-top:146.8pt;width:3.9pt;height:30.1pt;flip:x y;z-index:251685888;visibility:visible;mso-wrap-style:square;mso-wrap-distance-left:9pt;mso-wrap-distance-top:0;mso-wrap-distance-right:9pt;mso-wrap-distance-bottom:0;mso-position-horizontal:absolute;mso-position-horizontal-relative:text;mso-position-vertical:absolute;mso-position-vertical-relative:text" o:gfxdata="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" strokecolor="black [3213]" strokeweight=".5pt">
+                <v:stroke endarrow="block" joinstyle="miter"/>
+              </v:shape>
+            </w:pict>
+          </mc:Fallback>
+        </mc:AlternateContent>
+      </w:r>
+      <w:r>
+        <w:rPr>
+          <w:noProof/>
+        </w:rPr>
+        <mc:AlternateContent>
+          <mc:Choice Requires="wps">
+            <w:drawing>
+              <wp:anchor distT="0" distB="0" distL="114300" distR="114300" simplePos="0" relativeHeight="251684864" behindDoc="0" locked="0" layoutInCell="1" allowOverlap="1" wp14:anchorId="771F2A8C" wp14:editId="538025E6">
+                <wp:simplePos x="0" y="0"/>
+                <wp:positionH relativeFrom="column">
+                  <wp:posOffset>2554941</wp:posOffset>
+                </wp:positionH>
+                <wp:positionV relativeFrom="paragraph">
+                  <wp:posOffset>2046754</wp:posOffset>
+                </wp:positionV>
+                <wp:extent cx="31377" cy="189940"/>
+                <wp:effectExtent l="38100" t="38100" r="64135" b="19685"/>
+                <wp:wrapNone/>
+                <wp:docPr id="18" name="Straight Arrow Connector 18"/>
+                <wp:cNvGraphicFramePr/>
+                <a:graphic xmlns:a="http://schemas.openxmlformats.org/drawingml/2006/main">
+                  <a:graphicData uri="http://schemas.microsoft.com/office/word/2010/wordprocessingShape">
+                    <wps:wsp>
+                      <wps:cNvCnPr/>
+                      <wps:spPr>
+                        <a:xfrm flipH="1" flipV="1">
+                          <a:off x="0" y="0"/>
+                          <a:ext cx="31377" cy="189940"/>
+                        </a:xfrm>
+                        <a:prstGeom prst="straightConnector1">
+                          <a:avLst/>
+                        </a:prstGeom>
+                        <a:ln>
+                          <a:solidFill>
+                            <a:schemeClr val="tx1"/>
+                          </a:solidFill>
+                          <a:tailEnd type="triangle"/>
+                        </a:ln>
+                      </wps:spPr>
+                      <wps:style>
+                        <a:lnRef idx="1">
+                          <a:schemeClr val="accent1"/>
+                        </a:lnRef>
+                        <a:fillRef idx="0">
+                          <a:schemeClr val="accent1"/>
+                        </a:fillRef>
+                        <a:effectRef idx="0">
+                          <a:schemeClr val="accent1"/>
+                        </a:effectRef>
+                        <a:fontRef idx="minor">
+                          <a:schemeClr val="tx1"/>
+                        </a:fontRef>
+                      </wps:style>
+                      <wps:bodyPr/>
+                    </wps:wsp>
+                  </a:graphicData>
+                </a:graphic>
+              </wp:anchor>
+            </w:drawing>
+          </mc:Choice>
+          <mc:Fallback>
+            <w:pict>
+              <v:shape w14:anchorId="63D89A6A" id="Straight Arrow Connector 18" o:spid="_x0000_s1026" type="#_x0000_t32" style="position:absolute;margin-left:201.2pt;margin-top:161.15pt;width:2.45pt;height:14.95pt;flip:x y;z-index:251684864;visibility:visible;mso-wrap-style:square;mso-wrap-distance-left:9pt;mso-wrap-distance-top:0;mso-wrap-distance-right:9pt;mso-wrap-distance-bottom:0;mso-position-horizontal:absolute;mso-position-horizontal-relative:text;mso-position-vertical:absolute;mso-position-vertical-relative:text" o:gfxdata="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" strokecolor="black [3213]" strokeweight=".5pt">
+                <v:stroke endarrow="block" joinstyle="miter"/>
+              </v:shape>
+            </w:pict>
+          </mc:Fallback>
+        </mc:AlternateContent>
+      </w:r>
+      <w:r>
+        <w:rPr>
+          <w:noProof/>
+        </w:rPr>
+        <mc:AlternateContent>
+          <mc:Choice Requires="wps">
+            <w:drawing>
+              <wp:anchor distT="0" distB="0" distL="114300" distR="114300" simplePos="0" relativeHeight="251683840" behindDoc="0" locked="0" layoutInCell="1" allowOverlap="1" wp14:anchorId="2E4EEBEB" wp14:editId="76F457A9">
+                <wp:simplePos x="0" y="0"/>
+                <wp:positionH relativeFrom="column">
+                  <wp:posOffset>2339788</wp:posOffset>
+                </wp:positionH>
+                <wp:positionV relativeFrom="paragraph">
+                  <wp:posOffset>1880907</wp:posOffset>
+                </wp:positionV>
+                <wp:extent cx="103094" cy="364752"/>
+                <wp:effectExtent l="57150" t="38100" r="30480" b="16510"/>
+                <wp:wrapNone/>
+                <wp:docPr id="17" name="Straight Arrow Connector 17"/>
+                <wp:cNvGraphicFramePr/>
+                <a:graphic xmlns:a="http://schemas.openxmlformats.org/drawingml/2006/main">
+                  <a:graphicData uri="http://schemas.microsoft.com/office/word/2010/wordprocessingShape">
+                    <wps:wsp>
+                      <wps:cNvCnPr/>
+                      <wps:spPr>
+                        <a:xfrm flipH="1" flipV="1">
+                          <a:off x="0" y="0"/>
+                          <a:ext cx="103094" cy="364752"/>
+                        </a:xfrm>
+                        <a:prstGeom prst="straightConnector1">
+                          <a:avLst/>
+                        </a:prstGeom>
+                        <a:ln>
+                          <a:solidFill>
+                            <a:schemeClr val="tx1"/>
+                          </a:solidFill>
+                          <a:tailEnd type="triangle"/>
+                        </a:ln>
+                      </wps:spPr>
+                      <wps:style>
+                        <a:lnRef idx="1">
+                          <a:schemeClr val="accent1"/>
+                        </a:lnRef>
+                        <a:fillRef idx="0">
+                          <a:schemeClr val="accent1"/>
+                        </a:fillRef>
+                        <a:effectRef idx="0">
+                          <a:schemeClr val="accent1"/>
+                        </a:effectRef>
+                        <a:fontRef idx="minor">
+                          <a:schemeClr val="tx1"/>
+                        </a:fontRef>
+                      </wps:style>
+                      <wps:bodyPr/>
+                    </wps:wsp>
+                  </a:graphicData>
+                </a:graphic>
+              </wp:anchor>
+            </w:drawing>
+          </mc:Choice>
+          <mc:Fallback>
+            <w:pict>
+              <v:shape w14:anchorId="743E88AC" id="Straight Arrow Connector 17" o:spid="_x0000_s1026" type="#_x0000_t32" style="position:absolute;margin-left:184.25pt;margin-top:148.1pt;width:8.1pt;height:28.7pt;flip:x y;z-index:251683840;visibility:visible;mso-wrap-style:square;mso-wrap-distance-left:9pt;mso-wrap-distance-top:0;mso-wrap-distance-right:9pt;mso-wrap-distance-bottom:0;mso-position-horizontal:absolute;mso-position-horizontal-relative:text;mso-position-vertical:absolute;mso-position-vertical-relative:text" o:gfxdata="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" strokecolor="black [3213]" strokeweight=".5pt">
+                <v:stroke endarrow="block" joinstyle="miter"/>
+              </v:shape>
+            </w:pict>
+          </mc:Fallback>
+        </mc:AlternateContent>
+      </w:r>
+      <w:r>
+        <w:rPr>
+          <w:noProof/>
+        </w:rPr>
+        <mc:AlternateContent>
+          <mc:Choice Requires="wps">
+            <w:drawing>
+              <wp:anchor distT="0" distB="0" distL="114300" distR="114300" simplePos="0" relativeHeight="251676672" behindDoc="0" locked="0" layoutInCell="1" allowOverlap="1" wp14:anchorId="0D045E4D" wp14:editId="202FEA4B">
+                <wp:simplePos x="0" y="0"/>
+                <wp:positionH relativeFrom="column">
+                  <wp:posOffset>3067573</wp:posOffset>
+                </wp:positionH>
+                <wp:positionV relativeFrom="paragraph">
+                  <wp:posOffset>1622687</wp:posOffset>
+                </wp:positionV>
+                <wp:extent cx="1290638" cy="280988"/>
+                <wp:effectExtent l="0" t="0" r="24130" b="24130"/>
+                <wp:wrapNone/>
+                <wp:docPr id="14" name="Text Box 14"/>
+                <wp:cNvGraphicFramePr/>
+                <a:graphic xmlns:a="http://schemas.openxmlformats.org/drawingml/2006/main">
+                  <a:graphicData uri="http://schemas.microsoft.com/office/word/2010/wordprocessingShape">
+                    <wps:wsp>
+                      <wps:cNvSpPr txBox="1"/>
+                      <wps:spPr>
+                        <a:xfrm>
+                          <a:off x="0" y="0"/>
+                          <a:ext cx="1290638" cy="280988"/>
+                        </a:xfrm>
+                        <a:prstGeom prst="rect">
+                          <a:avLst/>
+                        </a:prstGeom>
+                        <a:solidFill>
+                          <a:schemeClr val="accent2"/>
+                        </a:solidFill>
+                        <a:ln w="6350">
+                          <a:solidFill>
+                            <a:prstClr val="black"/>
+                          </a:solidFill>
+                        </a:ln>
+                      </wps:spPr>
+                      <wps:txbx>
+                        <w:txbxContent>
+                          <w:p>
+                            <w:r>
+                              <w:t>Service Collection</w:t>
+                            </w:r>
+                          </w:p>
+                        </w:txbxContent>
+                      </wps:txbx>
+                      <wps:bodyPr rot="0" spcFirstLastPara="0" vertOverflow="overflow" horzOverflow="overflow" vert="horz" wrap="square" lIns="91440" tIns="45720" rIns="91440" bIns="45720" numCol="1" spcCol="0" rtlCol="0" fromWordArt="0" anchor="t" anchorCtr="0" forceAA="0" compatLnSpc="1">
+                        <a:prstTxWarp prst="textNoShape">
+                          <a:avLst/>
+                        </a:prstTxWarp>
+                        <a:noAutofit/>
+                      </wps:bodyPr>
+                    </wps:wsp>
+                  </a:graphicData>
+                </a:graphic>
+                <wp14:sizeRelH relativeFrom="margin">
+                  <wp14:pctWidth>0</wp14:pctWidth>
+                </wp14:sizeRelH>
+                <wp14:sizeRelV relativeFrom="margin">
+                  <wp14:pctHeight>0</wp14:pctHeight>
+                </wp14:sizeRelV>
+              </wp:anchor>
+            </w:drawing>
+          </mc:Choice>
+          <mc:Fallback>
+            <w:pict>
+              <v:shape w14:anchorId="0D045E4D" id="Text Box 14" o:spid="_x0000_s1029" type="#_x0000_t202" style="position:absolute;margin-left:241.55pt;margin-top:127.75pt;width:101.65pt;height:22.15pt;z-index:251676672;visibility:visible;mso-wrap-style:square;mso-width-percent:0;mso-height-percent:0;mso-wrap-distance-left:9pt;mso-wrap-distance-top:0;mso-wrap-distance-right:9pt;mso-wrap-distance-bottom:0;mso-position-horizontal:absolute;mso-position-horizontal-relative:text;mso-position-vertical:absolute;mso-position-vertical-relative:text;mso-width-percent:0;mso-height-percent:0;mso-width-relative:margin;mso-height-relative:margin;v-text-anchor:top" o:gfxdata="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" fillcolor="#ed7d31 [3205]" strokeweight=".5pt">
+                <v:textbox>
+                  <w:txbxContent>
+                    <w:p>
+                      <w:r>
+                        <w:t>Service Collection</w:t>
+                      </w:r>
+                    </w:p>
+                  </w:txbxContent>
+                </v:textbox>
+              </v:shape>
+            </w:pict>
+          </mc:Fallback>
+        </mc:AlternateContent>
+      </w:r>
+      <w:r>
+        <w:rPr>
+          <w:noProof/>
+        </w:rPr>
+        <mc:AlternateContent>
+          <mc:Choice Requires="wps">
+            <w:drawing>
+              <wp:anchor distT="0" distB="0" distL="114300" distR="114300" simplePos="0" relativeHeight="251673600" behindDoc="0" locked="0" layoutInCell="1" allowOverlap="1" wp14:anchorId="5D5BB5A8" wp14:editId="553B3EEF">
+                <wp:simplePos x="0" y="0"/>
+                <wp:positionH relativeFrom="column">
+                  <wp:posOffset>1990165</wp:posOffset>
+                </wp:positionH>
+                <wp:positionV relativeFrom="paragraph">
+                  <wp:posOffset>1295400</wp:posOffset>
+                </wp:positionV>
+                <wp:extent cx="1169894" cy="878541"/>
+                <wp:effectExtent l="0" t="0" r="11430" b="17145"/>
+                <wp:wrapNone/>
+                <wp:docPr id="12" name="Flowchart: Magnetic Disk 12"/>
+                <wp:cNvGraphicFramePr/>
+                <a:graphic xmlns:a="http://schemas.openxmlformats.org/drawingml/2006/main">
+                  <a:graphicData uri="http://schemas.microsoft.com/office/word/2010/wordprocessingShape">
+                    <wps:wsp>
+                      <wps:cNvSpPr/>
+                      <wps:spPr>
+                        <a:xfrm>
+                          <a:off x="0" y="0"/>
+                          <a:ext cx="1169894" cy="878541"/>
+                        </a:xfrm>
+                        <a:prstGeom prst="flowChartMagneticDisk">
+                          <a:avLst/>
+                        </a:prstGeom>
+                        <a:solidFill>
+                          <a:schemeClr val="accent2">
+                            <a:lumMod val="60000"/>
+                            <a:lumOff val="40000"/>
+                          </a:schemeClr>
+                        </a:solidFill>
+                      </wps:spPr>
+                      <wps:style>
+                        <a:lnRef idx="2">
+                          <a:schemeClr val="accent1">
+                            <a:shade val="50000"/>
+                          </a:schemeClr>
+                        </a:lnRef>
+                        <a:fillRef idx="1">
+                          <a:schemeClr val="accent1"/>
+                        </a:fillRef>
+                        <a:effectRef idx="0">
+                          <a:schemeClr val="accent1"/>
+                        </a:effectRef>
+                        <a:fontRef idx="minor">
+                          <a:schemeClr val="lt1"/>
+                        </a:fontRef>
+                      </wps:style>
+                      <wps:bodyPr rot="0" spcFirstLastPara="0" vertOverflow="overflow" horzOverflow="overflow" vert="horz" wrap="square" lIns="91440" tIns="45720" rIns="91440" bIns="45720" numCol="1" spcCol="0" rtlCol="0" fromWordArt="0" anchor="ctr" anchorCtr="0" forceAA="0" compatLnSpc="1">
+                        <a:prstTxWarp prst="textNoShape">
+                          <a:avLst/>
+                        </a:prstTxWarp>
+                        <a:noAutofit/>
+                      </wps:bodyPr>
+                    </wps:wsp>
+                  </a:graphicData>
+                </a:graphic>
+                <wp14:sizeRelH relativeFrom="margin">
+                  <wp14:pctWidth>0</wp14:pctWidth>
+                </wp14:sizeRelH>
+                <wp14:sizeRelV relativeFrom="margin">
+                  <wp14:pctHeight>0</wp14:pctHeight>
+                </wp14:sizeRelV>
+              </wp:anchor>
+            </w:drawing>
+          </mc:Choice>
+          <mc:Fallback>
+            <w:pict>
+              <v:shapetype w14:anchorId="47011E86" id="_x0000_t132" coordsize="21600,21600" o:spt="132" path="m10800,qx,3391l,18209qy10800,21600,21600,18209l21600,3391qy10800,xem,3391nfqy10800,6782,21600,3391e">
+                <v:path o:extrusionok="f" gradientshapeok="t" o:connecttype="custom" o:connectlocs="10800,6782;10800,0;0,10800;10800,21600;21600,10800" o:connectangles="270,270,180,90,0" textboxrect="0,6782,21600,18209"/>
+              </v:shapetype>
+              <v:shape id="Flowchart: Magnetic Disk 12" o:spid="_x0000_s1026" type="#_x0000_t132" style="position:absolute;margin-left:156.7pt;margin-top:102pt;width:92.1pt;height:69.2pt;z-index:251673600;visibility:visible;mso-wrap-style:square;mso-width-percent:0;mso-height-percent:0;mso-wrap-distance-left:9pt;mso-wrap-distance-top:0;mso-wrap-distance-right:9pt;mso-wrap-distance-bottom:0;mso-position-horizontal:absolute;mso-position-horizontal-relative:text;mso-position-vertical:absolute;mso-position-vertical-relative:text;mso-width-percent:0;mso-height-percent:0;mso-width-relative:margin;mso-height-relative:margin;v-text-anchor:middle" o:gfxdata="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" fillcolor="#f4b083 [1941]" strokecolor="#1f3763 [1604]" strokeweight="1pt">
+                <v:stroke joinstyle="miter"/>
+              </v:shape>
+            </w:pict>
+          </mc:Fallback>
+        </mc:AlternateContent>
+      </w:r>
+      <w:r>
+        <w:rPr>
+          <w:noProof/>
+        </w:rPr>
+        <mc:AlternateContent>
+          <mc:Choice Requires="wps">
+            <w:drawing>
+              <wp:anchor distT="0" distB="0" distL="114300" distR="114300" simplePos="0" relativeHeight="251678720" behindDoc="0" locked="0" layoutInCell="1" allowOverlap="1" wp14:anchorId="631AC510" wp14:editId="78A60AE8">
+                <wp:simplePos x="0" y="0"/>
+                <wp:positionH relativeFrom="margin">
+                  <wp:posOffset>1950384</wp:posOffset>
+                </wp:positionH>
+                <wp:positionV relativeFrom="paragraph">
+                  <wp:posOffset>2221267</wp:posOffset>
+                </wp:positionV>
+                <wp:extent cx="1290638" cy="280988"/>
+                <wp:effectExtent l="0" t="0" r="24130" b="24130"/>
+                <wp:wrapNone/>
+                <wp:docPr id="15" name="Text Box 15"/>
+                <wp:cNvGraphicFramePr/>
+                <a:graphic xmlns:a="http://schemas.openxmlformats.org/drawingml/2006/main">
+                  <a:graphicData uri="http://schemas.microsoft.com/office/word/2010/wordprocessingShape">
+                    <wps:wsp>
+                      <wps:cNvSpPr txBox="1"/>
+                      <wps:spPr>
+                        <a:xfrm>
+                          <a:off x="0" y="0"/>
+                          <a:ext cx="1290638" cy="280988"/>
+                        </a:xfrm>
+                        <a:prstGeom prst="rect">
+                          <a:avLst/>
+                        </a:prstGeom>
+                        <a:solidFill>
+                          <a:schemeClr val="accent2"/>
+                        </a:solidFill>
+                        <a:ln w="6350">
+                          <a:solidFill>
+                            <a:prstClr val="black"/>
+                          </a:solidFill>
+                        </a:ln>
+                      </wps:spPr>
+                      <wps:txbx>
+                        <w:txbxContent>
+                          <w:p>
+                            <w:r>
+                              <w:t>Service instance</w:t>
+                            </w:r>
+                            <w:r>
+                              <w:t>s</w:t>
+                            </w:r>
+                          </w:p>
+                        </w:txbxContent>
+                      </wps:txbx>
+                      <wps:bodyPr rot="0" spcFirstLastPara="0" vertOverflow="overflow" horzOverflow="overflow" vert="horz" wrap="square" lIns="91440" tIns="45720" rIns="91440" bIns="45720" numCol="1" spcCol="0" rtlCol="0" fromWordArt="0" anchor="t" anchorCtr="0" forceAA="0" compatLnSpc="1">
+                        <a:prstTxWarp prst="textNoShape">
+                          <a:avLst/>
+                        </a:prstTxWarp>
+                        <a:noAutofit/>
+                      </wps:bodyPr>
+                    </wps:wsp>
+                  </a:graphicData>
+                </a:graphic>
+                <wp14:sizeRelH relativeFrom="margin">
+                  <wp14:pctWidth>0</wp14:pctWidth>
+                </wp14:sizeRelH>
+                <wp14:sizeRelV relativeFrom="margin">
+                  <wp14:pctHeight>0</wp14:pctHeight>
+                </wp14:sizeRelV>
+              </wp:anchor>
+            </w:drawing>
+          </mc:Choice>
+          <mc:Fallback>
+            <w:pict>
+              <v:shape w14:anchorId="631AC510" id="Text Box 15" o:spid="_x0000_s1030" type="#_x0000_t202" style="position:absolute;margin-left:153.55pt;margin-top:174.9pt;width:101.65pt;height:22.15pt;z-index:251678720;visibility:visible;mso-wrap-style:square;mso-width-percent:0;mso-height-percent:0;mso-wrap-distance-left:9pt;mso-wrap-distance-top:0;mso-wrap-distance-right:9pt;mso-wrap-distance-bottom:0;mso-position-horizontal:absolute;mso-position-horizontal-relative:margin;mso-position-vertical:absolute;mso-position-vertical-relative:text;mso-width-percent:0;mso-height-percent:0;mso-width-relative:margin;mso-height-relative:margin;v-text-anchor:top" o:gfxdata="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" fillcolor="#ed7d31 [3205]" strokeweight=".5pt">
+                <v:textbox>
+                  <w:txbxContent>
+                    <w:p>
+                      <w:r>
+                        <w:t>Service instance</w:t>
+                      </w:r>
+                      <w:r>
+                        <w:t>s</w:t>
                       </w:r>
                     </w:p>
                   </w:txbxContent>
@@ -106,109 +823,18 @@
         <mc:AlternateContent>
           <mc:Choice Requires="wps">
             <w:drawing>
-              <wp:anchor distT="0" distB="0" distL="114300" distR="114300" simplePos="0" relativeHeight="251676672" behindDoc="0" locked="0" layoutInCell="1" allowOverlap="1" wp14:anchorId="0D045E4D" wp14:editId="23E42C47">
+              <wp:anchor distT="0" distB="0" distL="114300" distR="114300" simplePos="0" relativeHeight="251682816" behindDoc="0" locked="0" layoutInCell="1" allowOverlap="1" wp14:anchorId="072FB72E" wp14:editId="5D14C285">
                 <wp:simplePos x="0" y="0"/>
                 <wp:positionH relativeFrom="column">
-                  <wp:posOffset>3000375</wp:posOffset>
+                  <wp:posOffset>2401981</wp:posOffset>
                 </wp:positionH>
                 <wp:positionV relativeFrom="paragraph">
-                  <wp:posOffset>1538288</wp:posOffset>
-                </wp:positionV>
-                <wp:extent cx="1290638" cy="280988"/>
-                <wp:effectExtent l="0" t="0" r="24130" b="24130"/>
-                <wp:wrapNone/>
-                <wp:docPr id="14" name="Text Box 14"/>
-                <wp:cNvGraphicFramePr/>
-                <a:graphic xmlns:a="http://schemas.openxmlformats.org/drawingml/2006/main">
-                  <a:graphicData uri="http://schemas.microsoft.com/office/word/2010/wordprocessingShape">
-                    <wps:wsp>
-                      <wps:cNvSpPr txBox="1"/>
-                      <wps:spPr>
-                        <a:xfrm>
-                          <a:off x="0" y="0"/>
-                          <a:ext cx="1290638" cy="280988"/>
-                        </a:xfrm>
-                        <a:prstGeom prst="rect">
-                          <a:avLst/>
-                        </a:prstGeom>
-                        <a:solidFill>
-                          <a:schemeClr val="accent2"/>
-                        </a:solidFill>
-                        <a:ln w="6350">
-                          <a:solidFill>
-                            <a:prstClr val="black"/>
-                          </a:solidFill>
-                        </a:ln>
-                      </wps:spPr>
-                      <wps:txbx>
-                        <w:txbxContent>
-                          <w:p>
-                            <w:r>
-                              <w:t xml:space="preserve">Service </w:t>
-                            </w:r>
-                            <w:r>
-                              <w:t>Collection</w:t>
-                            </w:r>
-                          </w:p>
-                        </w:txbxContent>
-                      </wps:txbx>
-                      <wps:bodyPr rot="0" spcFirstLastPara="0" vertOverflow="overflow" horzOverflow="overflow" vert="horz" wrap="square" lIns="91440" tIns="45720" rIns="91440" bIns="45720" numCol="1" spcCol="0" rtlCol="0" fromWordArt="0" anchor="t" anchorCtr="0" forceAA="0" compatLnSpc="1">
-                        <a:prstTxWarp prst="textNoShape">
-                          <a:avLst/>
-                        </a:prstTxWarp>
-                        <a:noAutofit/>
-                      </wps:bodyPr>
-                    </wps:wsp>
-                  </a:graphicData>
-                </a:graphic>
-                <wp14:sizeRelH relativeFrom="margin">
-                  <wp14:pctWidth>0</wp14:pctWidth>
-                </wp14:sizeRelH>
-                <wp14:sizeRelV relativeFrom="margin">
-                  <wp14:pctHeight>0</wp14:pctHeight>
-                </wp14:sizeRelV>
-              </wp:anchor>
-            </w:drawing>
-          </mc:Choice>
-          <mc:Fallback>
-            <w:pict>
-              <v:shape w14:anchorId="0D045E4D" id="Text Box 14" o:spid="_x0000_s1027" type="#_x0000_t202" style="position:absolute;margin-left:236.25pt;margin-top:121.15pt;width:101.65pt;height:22.15pt;z-index:251676672;visibility:visible;mso-wrap-style:square;mso-width-percent:0;mso-height-percent:0;mso-wrap-distance-left:9pt;mso-wrap-distance-top:0;mso-wrap-distance-right:9pt;mso-wrap-distance-bottom:0;mso-position-horizontal:absolute;mso-position-horizontal-relative:text;mso-position-vertical:absolute;mso-position-vertical-relative:text;mso-width-percent:0;mso-height-percent:0;mso-width-relative:margin;mso-height-relative:margin;v-text-anchor:top" o:gfxdata="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" fillcolor="#ed7d31 [3205]" strokeweight=".5pt">
-                <v:textbox>
-                  <w:txbxContent>
-                    <w:p>
-                      <w:r>
-                        <w:t xml:space="preserve">Service </w:t>
-                      </w:r>
-                      <w:r>
-                        <w:t>Collection</w:t>
-                      </w:r>
-                    </w:p>
-                  </w:txbxContent>
-                </v:textbox>
-              </v:shape>
-            </w:pict>
-          </mc:Fallback>
-        </mc:AlternateContent>
-      </w:r>
-      <w:r>
-        <w:rPr>
-          <w:noProof/>
-        </w:rPr>
-        <mc:AlternateContent>
-          <mc:Choice Requires="wps">
-            <w:drawing>
-              <wp:anchor distT="0" distB="0" distL="114300" distR="114300" simplePos="0" relativeHeight="251674624" behindDoc="0" locked="0" layoutInCell="1" allowOverlap="1" wp14:anchorId="53BB7BBB" wp14:editId="543539AF">
-                <wp:simplePos x="0" y="0"/>
-                <wp:positionH relativeFrom="column">
-                  <wp:posOffset>2314575</wp:posOffset>
-                </wp:positionH>
-                <wp:positionV relativeFrom="paragraph">
-                  <wp:posOffset>1637983</wp:posOffset>
+                  <wp:posOffset>1770454</wp:posOffset>
                 </wp:positionV>
                 <wp:extent cx="290513" cy="276225"/>
                 <wp:effectExtent l="0" t="0" r="14605" b="28575"/>
                 <wp:wrapNone/>
-                <wp:docPr id="13" name="Oval 13"/>
+                <wp:docPr id="16" name="Oval 16"/>
                 <wp:cNvGraphicFramePr/>
                 <a:graphic xmlns:a="http://schemas.openxmlformats.org/drawingml/2006/main">
                   <a:graphicData uri="http://schemas.microsoft.com/office/word/2010/wordprocessingShape">
@@ -258,13 +884,14 @@
           </mc:Choice>
           <mc:Fallback>
             <w:pict>
-              <v:oval w14:anchorId="4EBCEFC8" id="Oval 13" o:spid="_x0000_s1026" style="position:absolute;margin-left:182.25pt;margin-top:129pt;width:22.9pt;height:21.75pt;z-index:251674624;visibility:visible;mso-wrap-style:square;mso-wrap-distance-left:9pt;mso-wrap-distance-top:0;mso-wrap-distance-right:9pt;mso-wrap-distance-bottom:0;mso-position-horizontal:absolute;mso-position-horizontal-relative:text;mso-position-vertical:absolute;mso-position-vertical-relative:text;v-text-anchor:middle" o:gfxdata="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" fillcolor="#bf8f00 [2407]" strokecolor="#1f3763 [1604]" strokeweight="1pt">
+              <v:oval w14:anchorId="259224DF" id="Oval 16" o:spid="_x0000_s1026" style="position:absolute;margin-left:189.15pt;margin-top:139.4pt;width:22.9pt;height:21.75pt;z-index:251682816;visibility:visible;mso-wrap-style:square;mso-wrap-distance-left:9pt;mso-wrap-distance-top:0;mso-wrap-distance-right:9pt;mso-wrap-distance-bottom:0;mso-position-horizontal:absolute;mso-position-horizontal-relative:text;mso-position-vertical:absolute;mso-position-vertical-relative:text;v-text-anchor:middle" o:gfxdata="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" fillcolor="#bf8f00 [2407]" strokecolor="#1f3763 [1604]" strokeweight="1pt">
                 <v:stroke joinstyle="miter"/>
               </v:oval>
             </w:pict>
           </mc:Fallback>
         </mc:AlternateContent>
       </w:r>
+      <w:bookmarkStart w:id="0" w:name="_GoBack"/>
       <w:r>
         <w:rPr>
           <w:noProof/>
@@ -272,18 +899,18 @@
         <mc:AlternateContent>
           <mc:Choice Requires="wps">
             <w:drawing>
-              <wp:anchor distT="0" distB="0" distL="114300" distR="114300" simplePos="0" relativeHeight="251673600" behindDoc="0" locked="0" layoutInCell="1" allowOverlap="1" wp14:anchorId="5D5BB5A8" wp14:editId="212006EB">
+              <wp:anchor distT="0" distB="0" distL="114300" distR="114300" simplePos="0" relativeHeight="251680768" behindDoc="0" locked="0" layoutInCell="1" allowOverlap="1" wp14:anchorId="1763E86E" wp14:editId="38CA49EE">
                 <wp:simplePos x="0" y="0"/>
                 <wp:positionH relativeFrom="column">
-                  <wp:posOffset>2124075</wp:posOffset>
+                  <wp:posOffset>2581238</wp:posOffset>
                 </wp:positionH>
                 <wp:positionV relativeFrom="paragraph">
-                  <wp:posOffset>1343025</wp:posOffset>
+                  <wp:posOffset>1609127</wp:posOffset>
                 </wp:positionV>
-                <wp:extent cx="828675" cy="738187"/>
-                <wp:effectExtent l="0" t="0" r="28575" b="24130"/>
+                <wp:extent cx="290513" cy="276225"/>
+                <wp:effectExtent l="0" t="0" r="14605" b="28575"/>
                 <wp:wrapNone/>
-                <wp:docPr id="12" name="Flowchart: Magnetic Disk 12"/>
+                <wp:docPr id="4" name="Oval 4"/>
                 <wp:cNvGraphicFramePr/>
                 <a:graphic xmlns:a="http://schemas.openxmlformats.org/drawingml/2006/main">
                   <a:graphicData uri="http://schemas.microsoft.com/office/word/2010/wordprocessingShape">
@@ -292,15 +919,14 @@
                       <wps:spPr>
                         <a:xfrm>
                           <a:off x="0" y="0"/>
-                          <a:ext cx="828675" cy="738187"/>
+                          <a:ext cx="290513" cy="276225"/>
                         </a:xfrm>
-                        <a:prstGeom prst="flowChartMagneticDisk">
+                        <a:prstGeom prst="ellipse">
                           <a:avLst/>
                         </a:prstGeom>
                         <a:solidFill>
-                          <a:schemeClr val="accent2">
-                            <a:lumMod val="60000"/>
-                            <a:lumOff val="40000"/>
+                          <a:schemeClr val="accent4">
+                            <a:lumMod val="75000"/>
                           </a:schemeClr>
                         </a:solidFill>
                       </wps:spPr>
@@ -334,16 +960,14 @@
           </mc:Choice>
           <mc:Fallback>
             <w:pict>
-              <v:shapetype w14:anchorId="3E1EE643" id="_x0000_t132" coordsize="21600,21600" o:spt="132" path="m10800,qx,3391l,18209qy10800,21600,21600,18209l21600,3391qy10800,xem,3391nfqy10800,6782,21600,3391e">
-                <v:path o:extrusionok="f" gradientshapeok="t" o:connecttype="custom" o:connectlocs="10800,6782;10800,0;0,10800;10800,21600;21600,10800" o:connectangles="270,270,180,90,0" textboxrect="0,6782,21600,18209"/>
-              </v:shapetype>
-              <v:shape id="Flowchart: Magnetic Disk 12" o:spid="_x0000_s1026" type="#_x0000_t132" style="position:absolute;margin-left:167.25pt;margin-top:105.75pt;width:65.25pt;height:58.1pt;z-index:251673600;visibility:visible;mso-wrap-style:square;mso-wrap-distance-left:9pt;mso-wrap-distance-top:0;mso-wrap-distance-right:9pt;mso-wrap-distance-bottom:0;mso-position-horizontal:absolute;mso-position-horizontal-relative:text;mso-position-vertical:absolute;mso-position-vertical-relative:text;v-text-anchor:middle" o:gfxdata="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" fillcolor="#f4b083 [1941]" strokecolor="#1f3763 [1604]" strokeweight="1pt">
+              <v:oval w14:anchorId="4F006178" id="Oval 4" o:spid="_x0000_s1026" style="position:absolute;margin-left:203.25pt;margin-top:126.7pt;width:22.9pt;height:21.75pt;z-index:251680768;visibility:visible;mso-wrap-style:square;mso-wrap-distance-left:9pt;mso-wrap-distance-top:0;mso-wrap-distance-right:9pt;mso-wrap-distance-bottom:0;mso-position-horizontal:absolute;mso-position-horizontal-relative:text;mso-position-vertical:absolute;mso-position-vertical-relative:text;v-text-anchor:middle" o:gfxdata="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" fillcolor="#bf8f00 [2407]" strokecolor="#1f3763 [1604]" strokeweight="1pt">
                 <v:stroke joinstyle="miter"/>
-              </v:shape>
+              </v:oval>
             </w:pict>
           </mc:Fallback>
         </mc:AlternateContent>
       </w:r>
+      <w:bookmarkEnd w:id="0"/>
       <w:r>
         <w:rPr>
           <w:noProof/>
@@ -351,7 +975,7 @@
         <mc:AlternateContent>
           <mc:Choice Requires="wps">
             <w:drawing>
-              <wp:anchor distT="0" distB="0" distL="114300" distR="114300" simplePos="0" relativeHeight="251662336" behindDoc="0" locked="0" layoutInCell="1" allowOverlap="1" wp14:anchorId="37F0FA92" wp14:editId="70B33CE1">
+              <wp:anchor distT="0" distB="0" distL="114300" distR="114300" simplePos="0" relativeHeight="251662336" behindDoc="0" locked="0" layoutInCell="1" allowOverlap="1" wp14:anchorId="37F0FA92" wp14:editId="1CBC88D0">
                 <wp:simplePos x="0" y="0"/>
                 <wp:positionH relativeFrom="column">
                   <wp:posOffset>280988</wp:posOffset>
@@ -422,7 +1046,7 @@
           </mc:Choice>
           <mc:Fallback>
             <w:pict>
-              <v:roundrect w14:anchorId="37F0FA92" id="Rectangle: Rounded Corners 3" o:spid="_x0000_s1028" style="position:absolute;margin-left:22.15pt;margin-top:94.15pt;width:235.85pt;height:80.6pt;z-index:251662336;visibility:visible;mso-wrap-style:square;mso-width-percent:0;mso-height-percent:0;mso-wrap-distance-left:9pt;mso-wrap-distance-top:0;mso-wrap-distance-right:9pt;mso-wrap-distance-bottom:0;mso-position-horizontal:absolute;mso-position-horizontal-relative:text;mso-position-vertical:absolute;mso-position-vertical-relative:text;mso-width-percent:0;mso-height-percent:0;mso-width-relative:margin;mso-height-relative:margin;v-text-anchor:middle" arcsize="10923f" o:gfxdata="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" fillcolor="#4472c4 [3204]" strokecolor="#1f3763 [1604]" strokeweight="1pt">
+              <v:roundrect w14:anchorId="37F0FA92" id="Rectangle: Rounded Corners 3" o:spid="_x0000_s1031" style="position:absolute;margin-left:22.15pt;margin-top:94.15pt;width:235.85pt;height:80.6pt;z-index:251662336;visibility:visible;mso-wrap-style:square;mso-width-percent:0;mso-height-percent:0;mso-wrap-distance-left:9pt;mso-wrap-distance-top:0;mso-wrap-distance-right:9pt;mso-wrap-distance-bottom:0;mso-position-horizontal:absolute;mso-position-horizontal-relative:text;mso-position-vertical:absolute;mso-position-vertical-relative:text;mso-width-percent:0;mso-height-percent:0;mso-width-relative:margin;mso-height-relative:margin;v-text-anchor:middle" arcsize="10923f" o:gfxdata="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" fillcolor="#4472c4 [3204]" strokecolor="#1f3763 [1604]" strokeweight="1pt">
                 <v:stroke joinstyle="miter"/>
                 <v:textbox>
                   <w:txbxContent>
@@ -434,107 +1058,6 @@
                   </w:txbxContent>
                 </v:textbox>
               </v:roundrect>
-            </w:pict>
-          </mc:Fallback>
-        </mc:AlternateContent>
-      </w:r>
-      <w:r>
-        <w:rPr>
-          <w:noProof/>
-        </w:rPr>
-        <mc:AlternateContent>
-          <mc:Choice Requires="wps">
-            <w:drawing>
-              <wp:anchor distT="0" distB="0" distL="114300" distR="114300" simplePos="0" relativeHeight="251668480" behindDoc="0" locked="0" layoutInCell="1" allowOverlap="1" wp14:anchorId="2A26DCE1" wp14:editId="6F319B15">
-                <wp:simplePos x="0" y="0"/>
-                <wp:positionH relativeFrom="column">
-                  <wp:posOffset>642303</wp:posOffset>
-                </wp:positionH>
-                <wp:positionV relativeFrom="paragraph">
-                  <wp:posOffset>1300480</wp:posOffset>
-                </wp:positionV>
-                <wp:extent cx="966787" cy="538163"/>
-                <wp:effectExtent l="0" t="0" r="24130" b="14605"/>
-                <wp:wrapNone/>
-                <wp:docPr id="9" name="Text Box 9"/>
-                <wp:cNvGraphicFramePr/>
-                <a:graphic xmlns:a="http://schemas.openxmlformats.org/drawingml/2006/main">
-                  <a:graphicData uri="http://schemas.microsoft.com/office/word/2010/wordprocessingShape">
-                    <wps:wsp>
-                      <wps:cNvSpPr txBox="1"/>
-                      <wps:spPr>
-                        <a:xfrm>
-                          <a:off x="0" y="0"/>
-                          <a:ext cx="966787" cy="538163"/>
-                        </a:xfrm>
-                        <a:prstGeom prst="rect">
-                          <a:avLst/>
-                        </a:prstGeom>
-                        <a:solidFill>
-                          <a:schemeClr val="accent2"/>
-                        </a:solidFill>
-                        <a:ln w="6350">
-                          <a:solidFill>
-                            <a:prstClr val="black"/>
-                          </a:solidFill>
-                        </a:ln>
-                      </wps:spPr>
-                      <wps:txbx>
-                        <w:txbxContent>
-                          <w:p>
-                            <w:r>
-                              <w:t>Service Prov</w:t>
-                            </w:r>
-                            <w:r>
-                              <w:t>i</w:t>
-                            </w:r>
-                            <w:bookmarkStart w:id="0" w:name="_GoBack"/>
-                            <w:r>
-                              <w:t>der</w:t>
-                            </w:r>
-                            <w:bookmarkEnd w:id="0"/>
-                          </w:p>
-                        </w:txbxContent>
-                      </wps:txbx>
-                      <wps:bodyPr rot="0" spcFirstLastPara="0" vertOverflow="overflow" horzOverflow="overflow" vert="horz" wrap="square" lIns="91440" tIns="45720" rIns="91440" bIns="45720" numCol="1" spcCol="0" rtlCol="0" fromWordArt="0" anchor="t" anchorCtr="0" forceAA="0" compatLnSpc="1">
-                        <a:prstTxWarp prst="textNoShape">
-                          <a:avLst/>
-                        </a:prstTxWarp>
-                        <a:noAutofit/>
-                      </wps:bodyPr>
-                    </wps:wsp>
-                  </a:graphicData>
-                </a:graphic>
-                <wp14:sizeRelH relativeFrom="margin">
-                  <wp14:pctWidth>0</wp14:pctWidth>
-                </wp14:sizeRelH>
-                <wp14:sizeRelV relativeFrom="margin">
-                  <wp14:pctHeight>0</wp14:pctHeight>
-                </wp14:sizeRelV>
-              </wp:anchor>
-            </w:drawing>
-          </mc:Choice>
-          <mc:Fallback>
-            <w:pict>
-              <v:shape w14:anchorId="2A26DCE1" id="Text Box 9" o:spid="_x0000_s1029" type="#_x0000_t202" style="position:absolute;margin-left:50.6pt;margin-top:102.4pt;width:76.1pt;height:42.4pt;z-index:251668480;visibility:visible;mso-wrap-style:square;mso-width-percent:0;mso-height-percent:0;mso-wrap-distance-left:9pt;mso-wrap-distance-top:0;mso-wrap-distance-right:9pt;mso-wrap-distance-bottom:0;mso-position-horizontal:absolute;mso-position-horizontal-relative:text;mso-position-vertical:absolute;mso-position-vertical-relative:text;mso-width-percent:0;mso-height-percent:0;mso-width-relative:margin;mso-height-relative:margin;v-text-anchor:top" o:gfxdata="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" fillcolor="#ed7d31 [3205]" strokeweight=".5pt">
-                <v:textbox>
-                  <w:txbxContent>
-                    <w:p>
-                      <w:r>
-                        <w:t>Service Prov</w:t>
-                      </w:r>
-                      <w:r>
-                        <w:t>i</w:t>
-                      </w:r>
-                      <w:bookmarkStart w:id="1" w:name="_GoBack"/>
-                      <w:r>
-                        <w:t>der</w:t>
-                      </w:r>
-                      <w:bookmarkEnd w:id="1"/>
-                    </w:p>
-                  </w:txbxContent>
-                </v:textbox>
-              </v:shape>
             </w:pict>
           </mc:Fallback>
         </mc:AlternateContent>
@@ -663,10 +1186,7 @@
                         <w:txbxContent>
                           <w:p>
                             <w:r>
-                              <w:t>Consumer</w:t>
-                            </w:r>
-                            <w:r>
-                              <w:t xml:space="preserve"> </w:t>
+                              <w:t xml:space="preserve">Consumer </w:t>
                             </w:r>
                           </w:p>
                         </w:txbxContent>
@@ -691,15 +1211,12 @@
           </mc:Choice>
           <mc:Fallback>
             <w:pict>
-              <v:shape w14:anchorId="4C1885A9" id="Text Box 11" o:spid="_x0000_s1030" type="#_x0000_t202" style="position:absolute;margin-left:76.85pt;margin-top:19.1pt;width:76.1pt;height:22.15pt;z-index:251672576;visibility:visible;mso-wrap-style:square;mso-width-percent:0;mso-height-percent:0;mso-wrap-distance-left:9pt;mso-wrap-distance-top:0;mso-wrap-distance-right:9pt;mso-wrap-distance-bottom:0;mso-position-horizontal:absolute;mso-position-horizontal-relative:text;mso-position-vertical:absolute;mso-position-vertical-relative:text;mso-width-percent:0;mso-height-percent:0;mso-width-relative:margin;mso-height-relative:margin;v-text-anchor:top" o:gfxdata="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" fillcolor="#ed7d31 [3205]" strokeweight=".5pt">
+              <v:shape w14:anchorId="4C1885A9" id="Text Box 11" o:spid="_x0000_s1032" type="#_x0000_t202" style="position:absolute;margin-left:76.85pt;margin-top:19.1pt;width:76.1pt;height:22.15pt;z-index:251672576;visibility:visible;mso-wrap-style:square;mso-width-percent:0;mso-height-percent:0;mso-wrap-distance-left:9pt;mso-wrap-distance-top:0;mso-wrap-distance-right:9pt;mso-wrap-distance-bottom:0;mso-position-horizontal:absolute;mso-position-horizontal-relative:text;mso-position-vertical:absolute;mso-position-vertical-relative:text;mso-width-percent:0;mso-height-percent:0;mso-width-relative:margin;mso-height-relative:margin;v-text-anchor:top" o:gfxdata="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" fillcolor="#ed7d31 [3205]" strokeweight=".5pt">
                 <v:textbox>
                   <w:txbxContent>
                     <w:p>
                       <w:r>
-                        <w:t>Consumer</w:t>
-                      </w:r>
-                      <w:r>
-                        <w:t xml:space="preserve"> </w:t>
+                        <w:t xml:space="preserve">Consumer </w:t>
                       </w:r>
                     </w:p>
                   </w:txbxContent>
@@ -779,7 +1296,7 @@
           </mc:Choice>
           <mc:Fallback>
             <w:pict>
-              <v:shape w14:anchorId="759CC584" id="Text Box 10" o:spid="_x0000_s1031" type="#_x0000_t202" style="position:absolute;margin-left:427.9pt;margin-top:18pt;width:76.1pt;height:22.15pt;z-index:251670528;visibility:visible;mso-wrap-style:square;mso-width-percent:0;mso-height-percent:0;mso-wrap-distance-left:9pt;mso-wrap-distance-top:0;mso-wrap-distance-right:9pt;mso-wrap-distance-bottom:0;mso-position-horizontal:absolute;mso-position-horizontal-relative:text;mso-position-vertical:absolute;mso-position-vertical-relative:text;mso-width-percent:0;mso-height-percent:0;mso-width-relative:margin;mso-height-relative:margin;v-text-anchor:top" o:gfxdata="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" fillcolor="#ed7d31 [3205]" strokeweight=".5pt">
+              <v:shape w14:anchorId="759CC584" id="Text Box 10" o:spid="_x0000_s1033" type="#_x0000_t202" style="position:absolute;margin-left:427.9pt;margin-top:18pt;width:76.1pt;height:22.15pt;z-index:251670528;visibility:visible;mso-wrap-style:square;mso-width-percent:0;mso-height-percent:0;mso-wrap-distance-left:9pt;mso-wrap-distance-top:0;mso-wrap-distance-right:9pt;mso-wrap-distance-bottom:0;mso-position-horizontal:absolute;mso-position-horizontal-relative:text;mso-position-vertical:absolute;mso-position-vertical-relative:text;mso-width-percent:0;mso-height-percent:0;mso-width-relative:margin;mso-height-relative:margin;v-text-anchor:top" o:gfxdata="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" fillcolor="#ed7d31 [3205]" strokeweight=".5pt">
                 <v:textbox>
                   <w:txbxContent>
                     <w:p>
@@ -860,7 +1377,7 @@
           </mc:Choice>
           <mc:Fallback>
             <w:pict>
-              <v:shape w14:anchorId="66BE920B" id="Text Box 8" o:spid="_x0000_s1032" type="#_x0000_t202" style="position:absolute;margin-left:392.65pt;margin-top:-57pt;width:107.6pt;height:30pt;z-index:251667456;visibility:visible;mso-wrap-style:square;mso-wrap-distance-left:9pt;mso-wrap-distance-top:0;mso-wrap-distance-right:9pt;mso-wrap-distance-bottom:0;mso-position-horizontal:absolute;mso-position-horizontal-relative:text;mso-position-vertical:absolute;mso-position-vertical-relative:text;v-text-anchor:top" o:gfxdata="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" fillcolor="white [3201]" strokeweight=".5pt">
+              <v:shape w14:anchorId="66BE920B" id="Text Box 8" o:spid="_x0000_s1034" type="#_x0000_t202" style="position:absolute;margin-left:392.65pt;margin-top:-57pt;width:107.6pt;height:30pt;z-index:251667456;visibility:visible;mso-wrap-style:square;mso-wrap-distance-left:9pt;mso-wrap-distance-top:0;mso-wrap-distance-right:9pt;mso-wrap-distance-bottom:0;mso-position-horizontal:absolute;mso-position-horizontal-relative:text;mso-position-vertical:absolute;mso-position-vertical-relative:text;v-text-anchor:top" o:gfxdata="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" fillcolor="white [3201]" strokeweight=".5pt">
                 <v:textbox>
                   <w:txbxContent>
                     <w:p>
@@ -1090,7 +1607,7 @@
           </mc:Choice>
           <mc:Fallback>
             <w:pict>
-              <v:oval w14:anchorId="2166142F" id="Oval 2" o:spid="_x0000_s1033" style="position:absolute;margin-left:312.75pt;margin-top:-5.25pt;width:102pt;height:100.9pt;z-index:251661312;visibility:visible;mso-wrap-style:square;mso-wrap-distance-left:9pt;mso-wrap-distance-top:0;mso-wrap-distance-right:9pt;mso-wrap-distance-bottom:0;mso-position-horizontal:absolute;mso-position-horizontal-relative:text;mso-position-vertical:absolute;mso-position-vertical-relative:text;v-text-anchor:middle" o:gfxdata="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" fillcolor="#4472c4 [3204]" strokecolor="#1f3763 [1604]" strokeweight="1pt">
+              <v:oval w14:anchorId="2166142F" id="Oval 2" o:spid="_x0000_s1035" style="position:absolute;margin-left:312.75pt;margin-top:-5.25pt;width:102pt;height:100.9pt;z-index:251661312;visibility:visible;mso-wrap-style:square;mso-wrap-distance-left:9pt;mso-wrap-distance-top:0;mso-wrap-distance-right:9pt;mso-wrap-distance-bottom:0;mso-position-horizontal:absolute;mso-position-horizontal-relative:text;mso-position-vertical:absolute;mso-position-vertical-relative:text;v-text-anchor:middle" o:gfxdata="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" fillcolor="#4472c4 [3204]" strokecolor="#1f3763 [1604]" strokeweight="1pt">
                 <v:stroke joinstyle="miter"/>
                 <v:textbox>
                   <w:txbxContent>
@@ -1191,7 +1708,7 @@
           </mc:Choice>
           <mc:Fallback>
             <w:pict>
-              <v:oval w14:anchorId="2C6ADE9A" id="Oval 1" o:spid="_x0000_s1034" style="position:absolute;margin-left:-29.25pt;margin-top:-14.25pt;width:102pt;height:100.9pt;z-index:251659264;visibility:visible;mso-wrap-style:square;mso-wrap-distance-left:9pt;mso-wrap-distance-top:0;mso-wrap-distance-right:9pt;mso-wrap-distance-bottom:0;mso-position-horizontal:absolute;mso-position-horizontal-relative:text;mso-position-vertical:absolute;mso-position-vertical-relative:text;v-text-anchor:middle" o:gfxdata="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" fillcolor="#4472c4 [3204]" strokecolor="#1f3763 [1604]" strokeweight="1pt">
+              <v:oval w14:anchorId="2C6ADE9A" id="Oval 1" o:spid="_x0000_s1036" style="position:absolute;margin-left:-29.25pt;margin-top:-14.25pt;width:102pt;height:100.9pt;z-index:251659264;visibility:visible;mso-wrap-style:square;mso-wrap-distance-left:9pt;mso-wrap-distance-top:0;mso-wrap-distance-right:9pt;mso-wrap-distance-bottom:0;mso-position-horizontal:absolute;mso-position-horizontal-relative:text;mso-position-vertical:absolute;mso-position-vertical-relative:text;v-text-anchor:middle" o:gfxdata="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" fillcolor="#4472c4 [3204]" strokecolor="#1f3763 [1604]" strokeweight="1pt">
                 <v:stroke joinstyle="miter"/>
                 <v:textbox>
                   <w:txbxContent>
@@ -1221,6 +1738,56 @@
     </w:sectPr>
   </w:body>
 </w:document>
+</file>
+
+<file path=word/endnotes.xml><?xml version="1.0" encoding="utf-8"?>
+<w:endnotes xmlns:wpc="http://schemas.microsoft.com/office/word/2010/wordprocessingCanvas" xmlns:cx="http://schemas.microsoft.com/office/drawing/2014/chartex" xmlns:cx1="http://schemas.microsoft.com/office/drawing/2015/9/8/chartex" xmlns:cx2="http://schemas.microsoft.com/office/drawing/2015/10/21/chartex" xmlns:cx3="http://schemas.microsoft.com/office/drawing/2016/5/9/chartex" xmlns:cx4="http://schemas.microsoft.com/office/drawing/2016/5/10/chartex" xmlns:cx5="http://schemas.microsoft.com/office/drawing/2016/5/11/chartex" xmlns:cx6="http://schemas.microsoft.com/office/drawing/2016/5/12/chartex" xmlns:cx7="http://schemas.microsoft.com/office/drawing/2016/5/13/chartex" xmlns:cx8="http://schemas.microsoft.com/office/drawing/2016/5/14/chartex" xmlns:mc="http://schemas.openxmlformats.org/markup-compatibility/2006" xmlns:aink="http://schemas.microsoft.com/office/drawing/2016/ink" xmlns:am3d="http://schemas.microsoft.com/office/drawing/2017/model3d" xmlns:o="urn:schemas-microsoft-com:office:office" xmlns:r="http://schemas.openxmlformats.org/officeDocument/2006/relationships" xmlns:m="http://schemas.openxmlformats.org/officeDocument/2006/math" xmlns:v="urn:schemas-microsoft-com:vml" xmlns:wp14="http://schemas.microsoft.com/office/word/2010/wordprocessingDrawing" xmlns:wp="http://schemas.openxmlformats.org/drawingml/2006/wordprocessingDrawing" xmlns:w10="urn:schemas-microsoft-com:office:word" xmlns:w="http://schemas.openxmlformats.org/wordprocessingml/2006/main" xmlns:w14="http://schemas.microsoft.com/office/word/2010/wordml" xmlns:w15="http://schemas.microsoft.com/office/word/2012/wordml" xmlns:w16cid="http://schemas.microsoft.com/office/word/2016/wordml/cid" xmlns:w16se="http://schemas.microsoft.com/office/word/2015/wordml/symex" xmlns:wpg="http://schemas.microsoft.com/office/word/2010/wordprocessingGroup" xmlns:wpi="http://schemas.microsoft.com/office/word/2010/wordprocessingInk" xmlns:wne="http://schemas.microsoft.com/office/word/2006/wordml" xmlns:wps="http://schemas.microsoft.com/office/word/2010/wordprocessingShape" mc:Ignorable="w14 w15 w16se w16cid wp14">
+  <w:endnote w:type="separator" w:id="-1">
+    <w:p>
+      <w:pPr>
+        <w:spacing w:after="0" w:line="240" w:lineRule="auto"/>
+      </w:pPr>
+      <w:r>
+        <w:separator/>
+      </w:r>
+    </w:p>
+  </w:endnote>
+  <w:endnote w:type="continuationSeparator" w:id="0">
+    <w:p>
+      <w:pPr>
+        <w:spacing w:after="0" w:line="240" w:lineRule="auto"/>
+      </w:pPr>
+      <w:r>
+        <w:continuationSeparator/>
+      </w:r>
+    </w:p>
+  </w:endnote>
+</w:endnotes>
+</file>
+
+<file path=word/footnotes.xml><?xml version="1.0" encoding="utf-8"?>
+<w:footnotes xmlns:wpc="http://schemas.microsoft.com/office/word/2010/wordprocessingCanvas" xmlns:cx="http://schemas.microsoft.com/office/drawing/2014/chartex" xmlns:cx1="http://schemas.microsoft.com/office/drawing/2015/9/8/chartex" xmlns:cx2="http://schemas.microsoft.com/office/drawing/2015/10/21/chartex" xmlns:cx3="http://schemas.microsoft.com/office/drawing/2016/5/9/chartex" xmlns:cx4="http://schemas.microsoft.com/office/drawing/2016/5/10/chartex" xmlns:cx5="http://schemas.microsoft.com/office/drawing/2016/5/11/chartex" xmlns:cx6="http://schemas.microsoft.com/office/drawing/2016/5/12/chartex" xmlns:cx7="http://schemas.microsoft.com/office/drawing/2016/5/13/chartex" xmlns:cx8="http://schemas.microsoft.com/office/drawing/2016/5/14/chartex" xmlns:mc="http://schemas.openxmlformats.org/markup-compatibility/2006" xmlns:aink="http://schemas.microsoft.com/office/drawing/2016/ink" xmlns:am3d="http://schemas.microsoft.com/office/drawing/2017/model3d" xmlns:o="urn:schemas-microsoft-com:office:office" xmlns:r="http://schemas.openxmlformats.org/officeDocument/2006/relationships" xmlns:m="http://schemas.openxmlformats.org/officeDocument/2006/math" xmlns:v="urn:schemas-microsoft-com:vml" xmlns:wp14="http://schemas.microsoft.com/office/word/2010/wordprocessingDrawing" xmlns:wp="http://schemas.openxmlformats.org/drawingml/2006/wordprocessingDrawing" xmlns:w10="urn:schemas-microsoft-com:office:word" xmlns:w="http://schemas.openxmlformats.org/wordprocessingml/2006/main" xmlns:w14="http://schemas.microsoft.com/office/word/2010/wordml" xmlns:w15="http://schemas.microsoft.com/office/word/2012/wordml" xmlns:w16cid="http://schemas.microsoft.com/office/word/2016/wordml/cid" xmlns:w16se="http://schemas.microsoft.com/office/word/2015/wordml/symex" xmlns:wpg="http://schemas.microsoft.com/office/word/2010/wordprocessingGroup" xmlns:wpi="http://schemas.microsoft.com/office/word/2010/wordprocessingInk" xmlns:wne="http://schemas.microsoft.com/office/word/2006/wordml" xmlns:wps="http://schemas.microsoft.com/office/word/2010/wordprocessingShape" mc:Ignorable="w14 w15 w16se w16cid wp14">
+  <w:footnote w:type="separator" w:id="-1">
+    <w:p>
+      <w:pPr>
+        <w:spacing w:after="0" w:line="240" w:lineRule="auto"/>
+      </w:pPr>
+      <w:r>
+        <w:separator/>
+      </w:r>
+    </w:p>
+  </w:footnote>
+  <w:footnote w:type="continuationSeparator" w:id="0">
+    <w:p>
+      <w:pPr>
+        <w:spacing w:after="0" w:line="240" w:lineRule="auto"/>
+      </w:pPr>
+      <w:r>
+        <w:continuationSeparator/>
+      </w:r>
+    </w:p>
+  </w:footnote>
+</w:footnotes>
 </file>
 
 <file path=word/styles.xml><?xml version="1.0" encoding="utf-8"?>
@@ -1620,7 +2187,7 @@
   <w:style w:type="paragraph" w:default="1" w:styleId="Normal">
     <w:name w:val="Normal"/>
     <w:qFormat/>
-    <w:rsid w:val="007D5CBC"/>
+    <w:rsid w:val="00062FDC"/>
   </w:style>
   <w:style w:type="character" w:default="1" w:styleId="DefaultParagraphFont">
     <w:name w:val="Default Paragraph Font"/>
@@ -1648,6 +2215,50 @@
     <w:uiPriority w:val="99"/>
     <w:semiHidden/>
     <w:unhideWhenUsed/>
+  </w:style>
+  <w:style w:type="paragraph" w:styleId="Header">
+    <w:name w:val="header"/>
+    <w:basedOn w:val="Normal"/>
+    <w:link w:val="HeaderChar"/>
+    <w:uiPriority w:val="99"/>
+    <w:unhideWhenUsed/>
+    <w:rsid w:val="00DA222D"/>
+    <w:pPr>
+      <w:tabs>
+        <w:tab w:val="center" w:pos="4680"/>
+        <w:tab w:val="right" w:pos="9360"/>
+      </w:tabs>
+      <w:spacing w:after="0" w:line="240" w:lineRule="auto"/>
+    </w:pPr>
+  </w:style>
+  <w:style w:type="character" w:customStyle="1" w:styleId="HeaderChar">
+    <w:name w:val="Header Char"/>
+    <w:basedOn w:val="DefaultParagraphFont"/>
+    <w:link w:val="Header"/>
+    <w:uiPriority w:val="99"/>
+    <w:rsid w:val="00DA222D"/>
+  </w:style>
+  <w:style w:type="paragraph" w:styleId="Footer">
+    <w:name w:val="footer"/>
+    <w:basedOn w:val="Normal"/>
+    <w:link w:val="FooterChar"/>
+    <w:uiPriority w:val="99"/>
+    <w:unhideWhenUsed/>
+    <w:rsid w:val="00DA222D"/>
+    <w:pPr>
+      <w:tabs>
+        <w:tab w:val="center" w:pos="4680"/>
+        <w:tab w:val="right" w:pos="9360"/>
+      </w:tabs>
+      <w:spacing w:after="0" w:line="240" w:lineRule="auto"/>
+    </w:pPr>
+  </w:style>
+  <w:style w:type="character" w:customStyle="1" w:styleId="FooterChar">
+    <w:name w:val="Footer Char"/>
+    <w:basedOn w:val="DefaultParagraphFont"/>
+    <w:link w:val="Footer"/>
+    <w:uiPriority w:val="99"/>
+    <w:rsid w:val="00DA222D"/>
   </w:style>
 </w:styles>
 </file>

</xml_diff>